<commit_message>
adicionando arquivos e exemplos do padrao Strategy
</commit_message>
<xml_diff>
--- a/behavioral/strategy/teoria.docx
+++ b/behavioral/strategy/teoria.docx
@@ -31,153 +31,955 @@
         </w:rPr>
         <w:t>Strategy</w:t>
       </w:r>
+    </w:p>
+    <w:p>
+      <w:pPr>
+        <w:spacing w:after="0" w:line="240" w:lineRule="auto"/>
+        <w:jc w:val="both"/>
+        <w:rPr>
+          <w:rFonts w:ascii="Arial" w:hAnsi="Arial" w:cs="Arial"/>
+          <w:b/>
+          <w:sz w:val="24"/>
+          <w:szCs w:val="24"/>
+        </w:rPr>
+      </w:pPr>
+    </w:p>
+    <w:p>
+      <w:pPr>
+        <w:spacing w:after="0" w:line="240" w:lineRule="auto"/>
+        <w:jc w:val="both"/>
+        <w:rPr>
+          <w:rFonts w:ascii="Arial" w:hAnsi="Arial" w:cs="Arial"/>
+          <w:b/>
+          <w:sz w:val="24"/>
+          <w:szCs w:val="24"/>
+        </w:rPr>
+      </w:pPr>
+      <w:r>
+        <w:rPr>
+          <w:rFonts w:ascii="Arial" w:hAnsi="Arial" w:cs="Arial"/>
+          <w:b/>
+          <w:sz w:val="24"/>
+          <w:szCs w:val="24"/>
+        </w:rPr>
+        <w:t>O que é?</w:t>
+      </w:r>
+    </w:p>
+    <w:p>
+      <w:pPr>
+        <w:spacing w:after="0" w:line="240" w:lineRule="auto"/>
+        <w:jc w:val="both"/>
+        <w:rPr>
+          <w:rFonts w:ascii="Arial" w:hAnsi="Arial" w:cs="Arial"/>
+          <w:b/>
+          <w:sz w:val="24"/>
+          <w:szCs w:val="24"/>
+        </w:rPr>
+      </w:pPr>
+    </w:p>
+    <w:p>
+      <w:pPr>
+        <w:spacing w:after="0" w:line="240" w:lineRule="auto"/>
+        <w:jc w:val="both"/>
+        <w:rPr>
+          <w:rFonts w:ascii="Arial" w:hAnsi="Arial" w:cs="Arial"/>
+          <w:sz w:val="24"/>
+          <w:szCs w:val="24"/>
+        </w:rPr>
+      </w:pPr>
+      <w:r>
+        <w:rPr>
+          <w:rFonts w:ascii="Arial" w:hAnsi="Arial" w:cs="Arial"/>
+          <w:sz w:val="24"/>
+          <w:szCs w:val="24"/>
+        </w:rPr>
+        <w:t xml:space="preserve">O padrão de projeto </w:t>
+      </w:r>
+      <w:proofErr w:type="spellStart"/>
+      <w:r>
+        <w:rPr>
+          <w:rFonts w:ascii="Arial" w:hAnsi="Arial" w:cs="Arial"/>
+          <w:sz w:val="24"/>
+          <w:szCs w:val="24"/>
+        </w:rPr>
+        <w:t>Strategy</w:t>
+      </w:r>
+      <w:proofErr w:type="spellEnd"/>
+      <w:r>
+        <w:rPr>
+          <w:rFonts w:ascii="Arial" w:hAnsi="Arial" w:cs="Arial"/>
+          <w:sz w:val="24"/>
+          <w:szCs w:val="24"/>
+        </w:rPr>
+        <w:t xml:space="preserve"> é um padrão de design de software que se enquadra na categoria de padrões comportamentais. Ele permite definir uma família de algoritmos, encapsular cada um deles e torná-los intercambiáveis. Isso permite que o algoritmo varie independentemente dos clientes que o utilizam.</w:t>
+      </w:r>
+    </w:p>
+    <w:p>
+      <w:pPr>
+        <w:spacing w:after="0" w:line="240" w:lineRule="auto"/>
+        <w:jc w:val="both"/>
+        <w:rPr>
+          <w:rFonts w:ascii="Arial" w:hAnsi="Arial" w:cs="Arial"/>
+          <w:sz w:val="24"/>
+          <w:szCs w:val="24"/>
+        </w:rPr>
+      </w:pPr>
+    </w:p>
+    <w:p>
+      <w:pPr>
+        <w:spacing w:after="0" w:line="240" w:lineRule="auto"/>
+        <w:jc w:val="both"/>
+        <w:rPr>
+          <w:rFonts w:ascii="Arial" w:hAnsi="Arial" w:cs="Arial"/>
+          <w:sz w:val="24"/>
+          <w:szCs w:val="24"/>
+        </w:rPr>
+      </w:pPr>
+      <w:r>
+        <w:rPr>
+          <w:rFonts w:ascii="Arial" w:hAnsi="Arial" w:cs="Arial"/>
+          <w:sz w:val="24"/>
+          <w:szCs w:val="24"/>
+        </w:rPr>
+        <w:t xml:space="preserve">Em termos simples, o padrão </w:t>
+      </w:r>
+      <w:proofErr w:type="spellStart"/>
+      <w:r>
+        <w:rPr>
+          <w:rFonts w:ascii="Arial" w:hAnsi="Arial" w:cs="Arial"/>
+          <w:sz w:val="24"/>
+          <w:szCs w:val="24"/>
+        </w:rPr>
+        <w:t>Strategy</w:t>
+      </w:r>
+      <w:proofErr w:type="spellEnd"/>
+      <w:r>
+        <w:rPr>
+          <w:rFonts w:ascii="Arial" w:hAnsi="Arial" w:cs="Arial"/>
+          <w:sz w:val="24"/>
+          <w:szCs w:val="24"/>
+        </w:rPr>
+        <w:t xml:space="preserve"> é útil quando você tem várias maneiras de executar uma tarefa e quer ser capaz de escolher qual abordagem utilizar dinamicamente, durante a execução do programa, sem que isso afete o código que o utiliza.</w:t>
+      </w:r>
+    </w:p>
+    <w:p>
+      <w:pPr>
+        <w:spacing w:after="0" w:line="240" w:lineRule="auto"/>
+        <w:jc w:val="both"/>
+        <w:rPr>
+          <w:rFonts w:ascii="Arial" w:hAnsi="Arial" w:cs="Arial"/>
+          <w:sz w:val="24"/>
+          <w:szCs w:val="24"/>
+        </w:rPr>
+      </w:pPr>
+    </w:p>
+    <w:p>
+      <w:pPr>
+        <w:spacing w:after="0" w:line="240" w:lineRule="auto"/>
+        <w:jc w:val="both"/>
+        <w:rPr>
+          <w:rFonts w:ascii="Arial" w:hAnsi="Arial" w:cs="Arial"/>
+          <w:sz w:val="24"/>
+          <w:szCs w:val="24"/>
+        </w:rPr>
+      </w:pPr>
+      <w:r>
+        <w:rPr>
+          <w:rFonts w:ascii="Arial" w:hAnsi="Arial" w:cs="Arial"/>
+          <w:sz w:val="24"/>
+          <w:szCs w:val="24"/>
+        </w:rPr>
+        <w:t xml:space="preserve">No padrão </w:t>
+      </w:r>
+      <w:proofErr w:type="spellStart"/>
+      <w:r>
+        <w:rPr>
+          <w:rFonts w:ascii="Arial" w:hAnsi="Arial" w:cs="Arial"/>
+          <w:sz w:val="24"/>
+          <w:szCs w:val="24"/>
+        </w:rPr>
+        <w:t>Strategy</w:t>
+      </w:r>
+      <w:proofErr w:type="spellEnd"/>
+      <w:r>
+        <w:rPr>
+          <w:rFonts w:ascii="Arial" w:hAnsi="Arial" w:cs="Arial"/>
+          <w:sz w:val="24"/>
+          <w:szCs w:val="24"/>
+        </w:rPr>
+        <w:t>, geralmente há três principais componentes:</w:t>
+      </w:r>
+    </w:p>
+    <w:p>
+      <w:pPr>
+        <w:spacing w:after="0" w:line="240" w:lineRule="auto"/>
+        <w:jc w:val="both"/>
+        <w:rPr>
+          <w:rFonts w:ascii="Arial" w:hAnsi="Arial" w:cs="Arial"/>
+          <w:sz w:val="24"/>
+          <w:szCs w:val="24"/>
+        </w:rPr>
+      </w:pPr>
+    </w:p>
+    <w:p>
+      <w:pPr>
+        <w:spacing w:after="0" w:line="240" w:lineRule="auto"/>
+        <w:jc w:val="both"/>
+        <w:rPr>
+          <w:rFonts w:ascii="Arial" w:hAnsi="Arial" w:cs="Arial"/>
+          <w:sz w:val="24"/>
+          <w:szCs w:val="24"/>
+        </w:rPr>
+      </w:pPr>
+      <w:r>
+        <w:rPr>
+          <w:rFonts w:ascii="Arial" w:hAnsi="Arial" w:cs="Arial"/>
+          <w:b/>
+          <w:sz w:val="24"/>
+          <w:szCs w:val="24"/>
+        </w:rPr>
+        <w:t>Contexto</w:t>
+      </w:r>
+      <w:r>
+        <w:rPr>
+          <w:rFonts w:ascii="Arial" w:hAnsi="Arial" w:cs="Arial"/>
+          <w:sz w:val="24"/>
+          <w:szCs w:val="24"/>
+        </w:rPr>
+        <w:t>: É a classe que possui uma referência para a estratégia escolhida. É responsável por interagir com o cliente e chamar a estratégia apropriada para executar a tarefa.</w:t>
+      </w:r>
+    </w:p>
+    <w:p>
+      <w:pPr>
+        <w:spacing w:after="0" w:line="240" w:lineRule="auto"/>
+        <w:jc w:val="both"/>
+        <w:rPr>
+          <w:rFonts w:ascii="Arial" w:hAnsi="Arial" w:cs="Arial"/>
+          <w:sz w:val="24"/>
+          <w:szCs w:val="24"/>
+        </w:rPr>
+      </w:pPr>
+    </w:p>
+    <w:p>
+      <w:pPr>
+        <w:spacing w:after="0" w:line="240" w:lineRule="auto"/>
+        <w:jc w:val="both"/>
+        <w:rPr>
+          <w:rFonts w:ascii="Arial" w:hAnsi="Arial" w:cs="Arial"/>
+          <w:sz w:val="24"/>
+          <w:szCs w:val="24"/>
+        </w:rPr>
+      </w:pPr>
+      <w:r>
+        <w:rPr>
+          <w:rFonts w:ascii="Arial" w:hAnsi="Arial" w:cs="Arial"/>
+          <w:b/>
+          <w:sz w:val="24"/>
+          <w:szCs w:val="24"/>
+        </w:rPr>
+        <w:t xml:space="preserve">Interface </w:t>
+      </w:r>
+      <w:proofErr w:type="spellStart"/>
+      <w:r>
+        <w:rPr>
+          <w:rFonts w:ascii="Arial" w:hAnsi="Arial" w:cs="Arial"/>
+          <w:b/>
+          <w:sz w:val="24"/>
+          <w:szCs w:val="24"/>
+        </w:rPr>
+        <w:t>Strategy</w:t>
+      </w:r>
+      <w:proofErr w:type="spellEnd"/>
+      <w:r>
+        <w:rPr>
+          <w:rFonts w:ascii="Arial" w:hAnsi="Arial" w:cs="Arial"/>
+          <w:sz w:val="24"/>
+          <w:szCs w:val="24"/>
+        </w:rPr>
+        <w:t>: Define um contrato para os algoritmos suportados. Todos os algoritmos devem seguir essa interface, garantindo que cada um tenha métodos comuns para serem chamados pelo contexto.</w:t>
+      </w:r>
+    </w:p>
+    <w:p>
+      <w:pPr>
+        <w:spacing w:after="0" w:line="240" w:lineRule="auto"/>
+        <w:jc w:val="both"/>
+        <w:rPr>
+          <w:rFonts w:ascii="Arial" w:hAnsi="Arial" w:cs="Arial"/>
+          <w:sz w:val="24"/>
+          <w:szCs w:val="24"/>
+        </w:rPr>
+      </w:pPr>
+    </w:p>
+    <w:p>
+      <w:pPr>
+        <w:spacing w:after="0" w:line="240" w:lineRule="auto"/>
+        <w:jc w:val="both"/>
+        <w:rPr>
+          <w:rFonts w:ascii="Arial" w:hAnsi="Arial" w:cs="Arial"/>
+          <w:sz w:val="24"/>
+          <w:szCs w:val="24"/>
+        </w:rPr>
+      </w:pPr>
+      <w:r>
+        <w:rPr>
+          <w:rFonts w:ascii="Arial" w:hAnsi="Arial" w:cs="Arial"/>
+          <w:b/>
+          <w:sz w:val="24"/>
+          <w:szCs w:val="24"/>
+        </w:rPr>
+        <w:t>Estratégias Concretas</w:t>
+      </w:r>
+      <w:r>
+        <w:rPr>
+          <w:rFonts w:ascii="Arial" w:hAnsi="Arial" w:cs="Arial"/>
+          <w:sz w:val="24"/>
+          <w:szCs w:val="24"/>
+        </w:rPr>
+        <w:t xml:space="preserve">: São as implementações específicas dos algoritmos definidos na interface </w:t>
+      </w:r>
+      <w:proofErr w:type="spellStart"/>
+      <w:r>
+        <w:rPr>
+          <w:rFonts w:ascii="Arial" w:hAnsi="Arial" w:cs="Arial"/>
+          <w:sz w:val="24"/>
+          <w:szCs w:val="24"/>
+        </w:rPr>
+        <w:t>Strategy</w:t>
+      </w:r>
+      <w:proofErr w:type="spellEnd"/>
+      <w:r>
+        <w:rPr>
+          <w:rFonts w:ascii="Arial" w:hAnsi="Arial" w:cs="Arial"/>
+          <w:sz w:val="24"/>
+          <w:szCs w:val="24"/>
+        </w:rPr>
+        <w:t>.</w:t>
+      </w:r>
+    </w:p>
+    <w:p>
+      <w:pPr>
+        <w:spacing w:after="0" w:line="240" w:lineRule="auto"/>
+        <w:jc w:val="both"/>
+        <w:rPr>
+          <w:rFonts w:ascii="Arial" w:hAnsi="Arial" w:cs="Arial"/>
+          <w:sz w:val="24"/>
+          <w:szCs w:val="24"/>
+        </w:rPr>
+      </w:pPr>
+    </w:p>
+    <w:p>
+      <w:pPr>
+        <w:spacing w:after="0" w:line="240" w:lineRule="auto"/>
+        <w:jc w:val="both"/>
+        <w:rPr>
+          <w:rFonts w:ascii="Arial" w:hAnsi="Arial" w:cs="Arial"/>
+          <w:sz w:val="24"/>
+          <w:szCs w:val="24"/>
+        </w:rPr>
+      </w:pPr>
+      <w:r>
+        <w:rPr>
+          <w:rFonts w:ascii="Arial" w:hAnsi="Arial" w:cs="Arial"/>
+          <w:sz w:val="24"/>
+          <w:szCs w:val="24"/>
+        </w:rPr>
+        <w:t xml:space="preserve">O benefício principal do padrão </w:t>
+      </w:r>
+      <w:proofErr w:type="spellStart"/>
+      <w:r>
+        <w:rPr>
+          <w:rFonts w:ascii="Arial" w:hAnsi="Arial" w:cs="Arial"/>
+          <w:sz w:val="24"/>
+          <w:szCs w:val="24"/>
+        </w:rPr>
+        <w:t>Strategy</w:t>
+      </w:r>
+      <w:proofErr w:type="spellEnd"/>
+      <w:r>
+        <w:rPr>
+          <w:rFonts w:ascii="Arial" w:hAnsi="Arial" w:cs="Arial"/>
+          <w:sz w:val="24"/>
+          <w:szCs w:val="24"/>
+        </w:rPr>
+        <w:t xml:space="preserve"> é a flexibilidade que oferece, permitindo que novas estratégias sejam adicionadas facilmente sem modificar muito o código existente. Isso promove um código mais modular, de fácil manutenção e extensão.</w:t>
+      </w:r>
+    </w:p>
+    <w:p>
+      <w:pPr>
+        <w:spacing w:after="0" w:line="240" w:lineRule="auto"/>
+        <w:jc w:val="both"/>
+        <w:rPr>
+          <w:rFonts w:ascii="Arial" w:hAnsi="Arial" w:cs="Arial"/>
+          <w:sz w:val="24"/>
+          <w:szCs w:val="24"/>
+        </w:rPr>
+      </w:pPr>
+    </w:p>
+    <w:p>
+      <w:pPr>
+        <w:spacing w:after="0" w:line="240" w:lineRule="auto"/>
+        <w:jc w:val="both"/>
+        <w:rPr>
+          <w:rFonts w:ascii="Arial" w:hAnsi="Arial" w:cs="Arial"/>
+          <w:b/>
+          <w:sz w:val="24"/>
+          <w:szCs w:val="24"/>
+        </w:rPr>
+      </w:pPr>
+      <w:r>
+        <w:rPr>
+          <w:rFonts w:ascii="Arial" w:hAnsi="Arial" w:cs="Arial"/>
+          <w:b/>
+          <w:sz w:val="24"/>
+          <w:szCs w:val="24"/>
+        </w:rPr>
+        <w:t>Como funciona?</w:t>
+      </w:r>
+    </w:p>
+    <w:p>
+      <w:pPr>
+        <w:spacing w:after="0" w:line="240" w:lineRule="auto"/>
+        <w:jc w:val="both"/>
+        <w:rPr>
+          <w:rFonts w:ascii="Arial" w:hAnsi="Arial" w:cs="Arial"/>
+          <w:b/>
+          <w:sz w:val="24"/>
+          <w:szCs w:val="24"/>
+        </w:rPr>
+      </w:pPr>
+    </w:p>
+    <w:p>
+      <w:pPr>
+        <w:spacing w:after="0" w:line="240" w:lineRule="auto"/>
+        <w:jc w:val="both"/>
+        <w:rPr>
+          <w:rFonts w:ascii="Arial" w:hAnsi="Arial" w:cs="Arial"/>
+          <w:sz w:val="24"/>
+          <w:szCs w:val="24"/>
+        </w:rPr>
+      </w:pPr>
+      <w:r>
+        <w:rPr>
+          <w:rFonts w:ascii="Arial" w:hAnsi="Arial" w:cs="Arial"/>
+          <w:sz w:val="24"/>
+          <w:szCs w:val="24"/>
+        </w:rPr>
+        <w:t>O</w:t>
+      </w:r>
+      <w:r>
+        <w:rPr>
+          <w:rFonts w:ascii="Arial" w:hAnsi="Arial" w:cs="Arial"/>
+          <w:sz w:val="24"/>
+          <w:szCs w:val="24"/>
+        </w:rPr>
+        <w:t xml:space="preserve"> padrão de projeto </w:t>
+      </w:r>
+      <w:proofErr w:type="spellStart"/>
+      <w:r>
+        <w:rPr>
+          <w:rFonts w:ascii="Arial" w:hAnsi="Arial" w:cs="Arial"/>
+          <w:sz w:val="24"/>
+          <w:szCs w:val="24"/>
+        </w:rPr>
+        <w:t>Strategy</w:t>
+      </w:r>
+      <w:proofErr w:type="spellEnd"/>
+      <w:r>
+        <w:rPr>
+          <w:rFonts w:ascii="Arial" w:hAnsi="Arial" w:cs="Arial"/>
+          <w:sz w:val="24"/>
+          <w:szCs w:val="24"/>
+        </w:rPr>
+        <w:t xml:space="preserve"> é implementado com base em uma estrutura que permite a troca dinâmica de algoritmos durante a execução de um programa. Aqui está uma explicação passo a passo de como ele funciona:</w:t>
+      </w:r>
+    </w:p>
+    <w:p>
+      <w:pPr>
+        <w:spacing w:after="0" w:line="240" w:lineRule="auto"/>
+        <w:jc w:val="both"/>
+        <w:rPr>
+          <w:rFonts w:ascii="Arial" w:hAnsi="Arial" w:cs="Arial"/>
+          <w:sz w:val="24"/>
+          <w:szCs w:val="24"/>
+        </w:rPr>
+      </w:pPr>
+    </w:p>
+    <w:p>
+      <w:pPr>
+        <w:spacing w:after="0" w:line="240" w:lineRule="auto"/>
+        <w:jc w:val="both"/>
+        <w:rPr>
+          <w:rFonts w:ascii="Arial" w:hAnsi="Arial" w:cs="Arial"/>
+          <w:sz w:val="24"/>
+          <w:szCs w:val="24"/>
+        </w:rPr>
+      </w:pPr>
+      <w:r>
+        <w:rPr>
+          <w:rFonts w:ascii="Arial" w:hAnsi="Arial" w:cs="Arial"/>
+          <w:b/>
+          <w:sz w:val="24"/>
+          <w:szCs w:val="24"/>
+        </w:rPr>
+        <w:t>Identificação do Problema</w:t>
+      </w:r>
+      <w:r>
+        <w:rPr>
+          <w:rFonts w:ascii="Arial" w:hAnsi="Arial" w:cs="Arial"/>
+          <w:sz w:val="24"/>
+          <w:szCs w:val="24"/>
+        </w:rPr>
+        <w:t xml:space="preserve">: O padrão </w:t>
+      </w:r>
+      <w:proofErr w:type="spellStart"/>
+      <w:r>
+        <w:rPr>
+          <w:rFonts w:ascii="Arial" w:hAnsi="Arial" w:cs="Arial"/>
+          <w:sz w:val="24"/>
+          <w:szCs w:val="24"/>
+        </w:rPr>
+        <w:t>Strategy</w:t>
+      </w:r>
+      <w:proofErr w:type="spellEnd"/>
+      <w:r>
+        <w:rPr>
+          <w:rFonts w:ascii="Arial" w:hAnsi="Arial" w:cs="Arial"/>
+          <w:sz w:val="24"/>
+          <w:szCs w:val="24"/>
+        </w:rPr>
+        <w:t xml:space="preserve"> é utilizado quando há diferentes algoritmos para realizar uma tarefa específica e é desejável poder alternar entre esses algoritmos durante a execução do programa.</w:t>
+      </w:r>
+    </w:p>
+    <w:p>
+      <w:pPr>
+        <w:spacing w:after="0" w:line="240" w:lineRule="auto"/>
+        <w:jc w:val="both"/>
+        <w:rPr>
+          <w:rFonts w:ascii="Arial" w:hAnsi="Arial" w:cs="Arial"/>
+          <w:sz w:val="24"/>
+          <w:szCs w:val="24"/>
+        </w:rPr>
+      </w:pPr>
+    </w:p>
+    <w:p>
+      <w:pPr>
+        <w:spacing w:after="0" w:line="240" w:lineRule="auto"/>
+        <w:jc w:val="both"/>
+        <w:rPr>
+          <w:rFonts w:ascii="Arial" w:hAnsi="Arial" w:cs="Arial"/>
+          <w:sz w:val="24"/>
+          <w:szCs w:val="24"/>
+        </w:rPr>
+      </w:pPr>
+      <w:r>
+        <w:rPr>
+          <w:rFonts w:ascii="Arial" w:hAnsi="Arial" w:cs="Arial"/>
+          <w:b/>
+          <w:sz w:val="24"/>
+          <w:szCs w:val="24"/>
+        </w:rPr>
+        <w:t xml:space="preserve">Criação da Interface </w:t>
+      </w:r>
+      <w:proofErr w:type="spellStart"/>
+      <w:r>
+        <w:rPr>
+          <w:rFonts w:ascii="Arial" w:hAnsi="Arial" w:cs="Arial"/>
+          <w:b/>
+          <w:sz w:val="24"/>
+          <w:szCs w:val="24"/>
+        </w:rPr>
+        <w:t>Strategy</w:t>
+      </w:r>
+      <w:proofErr w:type="spellEnd"/>
+      <w:r>
+        <w:rPr>
+          <w:rFonts w:ascii="Arial" w:hAnsi="Arial" w:cs="Arial"/>
+          <w:sz w:val="24"/>
+          <w:szCs w:val="24"/>
+        </w:rPr>
+        <w:t>: Começa-se definindo uma interface (ou classe abstrata) que declara os métodos que todos os algoritmos suportados devem implementar. Isso estabelece um contrato para garantir que todos os algoritmos tenham métodos comuns.</w:t>
+      </w:r>
+    </w:p>
+    <w:p>
+      <w:pPr>
+        <w:spacing w:after="0" w:line="240" w:lineRule="auto"/>
+        <w:jc w:val="both"/>
+        <w:rPr>
+          <w:rFonts w:ascii="Arial" w:hAnsi="Arial" w:cs="Arial"/>
+          <w:sz w:val="24"/>
+          <w:szCs w:val="24"/>
+        </w:rPr>
+      </w:pPr>
+    </w:p>
+    <w:p>
+      <w:pPr>
+        <w:spacing w:after="0" w:line="240" w:lineRule="auto"/>
+        <w:jc w:val="both"/>
+        <w:rPr>
+          <w:rFonts w:ascii="Arial" w:hAnsi="Arial" w:cs="Arial"/>
+          <w:sz w:val="24"/>
+          <w:szCs w:val="24"/>
+        </w:rPr>
+      </w:pPr>
+      <w:r>
+        <w:rPr>
+          <w:rFonts w:ascii="Arial" w:hAnsi="Arial" w:cs="Arial"/>
+          <w:b/>
+          <w:sz w:val="24"/>
+          <w:szCs w:val="24"/>
+        </w:rPr>
+        <w:t>Implementação das Estratégias Concretas</w:t>
+      </w:r>
+      <w:r>
+        <w:rPr>
+          <w:rFonts w:ascii="Arial" w:hAnsi="Arial" w:cs="Arial"/>
+          <w:sz w:val="24"/>
+          <w:szCs w:val="24"/>
+        </w:rPr>
+        <w:t xml:space="preserve">: Para cada variação do algoritmo, são criadas classes concretas que implementam a interface </w:t>
+      </w:r>
+      <w:proofErr w:type="spellStart"/>
+      <w:r>
+        <w:rPr>
+          <w:rFonts w:ascii="Arial" w:hAnsi="Arial" w:cs="Arial"/>
+          <w:sz w:val="24"/>
+          <w:szCs w:val="24"/>
+        </w:rPr>
+        <w:t>Strategy</w:t>
+      </w:r>
+      <w:proofErr w:type="spellEnd"/>
+      <w:r>
+        <w:rPr>
+          <w:rFonts w:ascii="Arial" w:hAnsi="Arial" w:cs="Arial"/>
+          <w:sz w:val="24"/>
+          <w:szCs w:val="24"/>
+        </w:rPr>
+        <w:t>. Cada classe representa uma estratégia específica.</w:t>
+      </w:r>
+    </w:p>
+    <w:p>
+      <w:pPr>
+        <w:spacing w:after="0" w:line="240" w:lineRule="auto"/>
+        <w:jc w:val="both"/>
+        <w:rPr>
+          <w:rFonts w:ascii="Arial" w:hAnsi="Arial" w:cs="Arial"/>
+          <w:sz w:val="24"/>
+          <w:szCs w:val="24"/>
+        </w:rPr>
+      </w:pPr>
+    </w:p>
+    <w:p>
+      <w:pPr>
+        <w:spacing w:after="0" w:line="240" w:lineRule="auto"/>
+        <w:jc w:val="both"/>
+        <w:rPr>
+          <w:rFonts w:ascii="Arial" w:hAnsi="Arial" w:cs="Arial"/>
+          <w:sz w:val="24"/>
+          <w:szCs w:val="24"/>
+        </w:rPr>
+      </w:pPr>
+      <w:r>
+        <w:rPr>
+          <w:rFonts w:ascii="Arial" w:hAnsi="Arial" w:cs="Arial"/>
+          <w:b/>
+          <w:sz w:val="24"/>
+          <w:szCs w:val="24"/>
+        </w:rPr>
+        <w:t>Contexto</w:t>
+      </w:r>
+      <w:r>
+        <w:rPr>
+          <w:rFonts w:ascii="Arial" w:hAnsi="Arial" w:cs="Arial"/>
+          <w:sz w:val="24"/>
+          <w:szCs w:val="24"/>
+        </w:rPr>
+        <w:t xml:space="preserve">: É criada uma classe chamada "Contexto", que possui um campo para armazenar uma referência à interface </w:t>
+      </w:r>
+      <w:proofErr w:type="spellStart"/>
+      <w:r>
+        <w:rPr>
+          <w:rFonts w:ascii="Arial" w:hAnsi="Arial" w:cs="Arial"/>
+          <w:sz w:val="24"/>
+          <w:szCs w:val="24"/>
+        </w:rPr>
+        <w:t>Strategy</w:t>
+      </w:r>
+      <w:proofErr w:type="spellEnd"/>
+      <w:r>
+        <w:rPr>
+          <w:rFonts w:ascii="Arial" w:hAnsi="Arial" w:cs="Arial"/>
+          <w:sz w:val="24"/>
+          <w:szCs w:val="24"/>
+        </w:rPr>
+        <w:t>. Essa classe é responsável por chamar os métodos da estratégia selecionada.</w:t>
+      </w:r>
+    </w:p>
+    <w:p>
+      <w:pPr>
+        <w:spacing w:after="0" w:line="240" w:lineRule="auto"/>
+        <w:jc w:val="both"/>
+        <w:rPr>
+          <w:rFonts w:ascii="Arial" w:hAnsi="Arial" w:cs="Arial"/>
+          <w:sz w:val="24"/>
+          <w:szCs w:val="24"/>
+        </w:rPr>
+      </w:pPr>
+    </w:p>
+    <w:p>
+      <w:pPr>
+        <w:spacing w:after="0" w:line="240" w:lineRule="auto"/>
+        <w:jc w:val="both"/>
+        <w:rPr>
+          <w:rFonts w:ascii="Arial" w:hAnsi="Arial" w:cs="Arial"/>
+          <w:sz w:val="24"/>
+          <w:szCs w:val="24"/>
+        </w:rPr>
+      </w:pPr>
+      <w:r>
+        <w:rPr>
+          <w:rFonts w:ascii="Arial" w:hAnsi="Arial" w:cs="Arial"/>
+          <w:b/>
+          <w:sz w:val="24"/>
+          <w:szCs w:val="24"/>
+        </w:rPr>
+        <w:t>Troca Dinâmica da Estratégia</w:t>
+      </w:r>
+      <w:r>
+        <w:rPr>
+          <w:rFonts w:ascii="Arial" w:hAnsi="Arial" w:cs="Arial"/>
+          <w:sz w:val="24"/>
+          <w:szCs w:val="24"/>
+        </w:rPr>
+        <w:t>: Durante a execução do programa, a estratégia a ser utilizada é definida dinamicamente, seja por meio de parâmetros, configurações ou lógica interna. O Contexto pode alterar a estratégia que está usando em tempo de execução.</w:t>
+      </w:r>
+    </w:p>
+    <w:p>
+      <w:pPr>
+        <w:spacing w:after="0" w:line="240" w:lineRule="auto"/>
+        <w:jc w:val="both"/>
+        <w:rPr>
+          <w:rFonts w:ascii="Arial" w:hAnsi="Arial" w:cs="Arial"/>
+          <w:sz w:val="24"/>
+          <w:szCs w:val="24"/>
+        </w:rPr>
+      </w:pPr>
+    </w:p>
+    <w:p>
+      <w:pPr>
+        <w:spacing w:after="0" w:line="240" w:lineRule="auto"/>
+        <w:jc w:val="both"/>
+        <w:rPr>
+          <w:rFonts w:ascii="Arial" w:hAnsi="Arial" w:cs="Arial"/>
+          <w:sz w:val="24"/>
+          <w:szCs w:val="24"/>
+        </w:rPr>
+      </w:pPr>
+      <w:r>
+        <w:rPr>
+          <w:rFonts w:ascii="Arial" w:hAnsi="Arial" w:cs="Arial"/>
+          <w:b/>
+          <w:sz w:val="24"/>
+          <w:szCs w:val="24"/>
+        </w:rPr>
+        <w:t>Utilização</w:t>
+      </w:r>
+      <w:r>
+        <w:rPr>
+          <w:rFonts w:ascii="Arial" w:hAnsi="Arial" w:cs="Arial"/>
+          <w:sz w:val="24"/>
+          <w:szCs w:val="24"/>
+        </w:rPr>
+        <w:t>: O cliente interage com o Contexto, que por sua vez invoca os métodos da estratégia selecionada para realizar a tarefa desejada.</w:t>
+      </w:r>
+    </w:p>
+    <w:p>
+      <w:pPr>
+        <w:spacing w:after="0" w:line="240" w:lineRule="auto"/>
+        <w:jc w:val="both"/>
+        <w:rPr>
+          <w:rFonts w:ascii="Arial" w:hAnsi="Arial" w:cs="Arial"/>
+          <w:sz w:val="24"/>
+          <w:szCs w:val="24"/>
+        </w:rPr>
+      </w:pPr>
+    </w:p>
+    <w:p>
+      <w:pPr>
+        <w:spacing w:after="0" w:line="240" w:lineRule="auto"/>
+        <w:jc w:val="both"/>
+        <w:rPr>
+          <w:rFonts w:ascii="Arial" w:hAnsi="Arial" w:cs="Arial"/>
+          <w:sz w:val="24"/>
+          <w:szCs w:val="24"/>
+        </w:rPr>
+      </w:pPr>
+      <w:r>
+        <w:rPr>
+          <w:rFonts w:ascii="Arial" w:hAnsi="Arial" w:cs="Arial"/>
+          <w:b/>
+          <w:sz w:val="24"/>
+          <w:szCs w:val="24"/>
+        </w:rPr>
+        <w:t>Flexibilidade e Extensibilidade</w:t>
+      </w:r>
+      <w:r>
+        <w:rPr>
+          <w:rFonts w:ascii="Arial" w:hAnsi="Arial" w:cs="Arial"/>
+          <w:sz w:val="24"/>
+          <w:szCs w:val="24"/>
+        </w:rPr>
+        <w:t xml:space="preserve">: Como diferentes estratégias podem ser facilmente adicionadas sem alterar o código do Contexto ou do cliente, o padrão </w:t>
+      </w:r>
+      <w:proofErr w:type="spellStart"/>
+      <w:r>
+        <w:rPr>
+          <w:rFonts w:ascii="Arial" w:hAnsi="Arial" w:cs="Arial"/>
+          <w:sz w:val="24"/>
+          <w:szCs w:val="24"/>
+        </w:rPr>
+        <w:t>Strategy</w:t>
+      </w:r>
+      <w:proofErr w:type="spellEnd"/>
+      <w:r>
+        <w:rPr>
+          <w:rFonts w:ascii="Arial" w:hAnsi="Arial" w:cs="Arial"/>
+          <w:sz w:val="24"/>
+          <w:szCs w:val="24"/>
+        </w:rPr>
+        <w:t xml:space="preserve"> oferece flexibilidade e facilidade de manutenção.</w:t>
+      </w:r>
+    </w:p>
+    <w:p>
+      <w:pPr>
+        <w:spacing w:after="0" w:line="240" w:lineRule="auto"/>
+        <w:jc w:val="both"/>
+        <w:rPr>
+          <w:rFonts w:ascii="Arial" w:hAnsi="Arial" w:cs="Arial"/>
+          <w:sz w:val="24"/>
+          <w:szCs w:val="24"/>
+        </w:rPr>
+      </w:pPr>
+    </w:p>
+    <w:p>
+      <w:pPr>
+        <w:spacing w:after="0" w:line="240" w:lineRule="auto"/>
+        <w:jc w:val="both"/>
+        <w:rPr>
+          <w:rFonts w:ascii="Arial" w:hAnsi="Arial" w:cs="Arial"/>
+          <w:sz w:val="24"/>
+          <w:szCs w:val="24"/>
+        </w:rPr>
+      </w:pPr>
+      <w:r>
+        <w:rPr>
+          <w:rFonts w:ascii="Arial" w:hAnsi="Arial" w:cs="Arial"/>
+          <w:sz w:val="24"/>
+          <w:szCs w:val="24"/>
+        </w:rPr>
+        <w:t xml:space="preserve">Em resumo, o padrão </w:t>
+      </w:r>
+      <w:proofErr w:type="spellStart"/>
+      <w:r>
+        <w:rPr>
+          <w:rFonts w:ascii="Arial" w:hAnsi="Arial" w:cs="Arial"/>
+          <w:sz w:val="24"/>
+          <w:szCs w:val="24"/>
+        </w:rPr>
+        <w:t>Strategy</w:t>
+      </w:r>
+      <w:proofErr w:type="spellEnd"/>
+      <w:r>
+        <w:rPr>
+          <w:rFonts w:ascii="Arial" w:hAnsi="Arial" w:cs="Arial"/>
+          <w:sz w:val="24"/>
+          <w:szCs w:val="24"/>
+        </w:rPr>
+        <w:t xml:space="preserve"> separa os algoritmos das classes que os utilizam, permitindo a seleção e troca de estratégias de maneira dinâmica, sem modificar o código existente e mantendo a coesão e flexibilidade do sistema.</w:t>
+      </w:r>
+    </w:p>
+    <w:p>
+      <w:pPr>
+        <w:spacing w:after="0" w:line="240" w:lineRule="auto"/>
+        <w:jc w:val="both"/>
+        <w:rPr>
+          <w:rFonts w:ascii="Arial" w:hAnsi="Arial" w:cs="Arial"/>
+          <w:b/>
+          <w:sz w:val="24"/>
+          <w:szCs w:val="24"/>
+        </w:rPr>
+      </w:pPr>
+    </w:p>
+    <w:p>
+      <w:pPr>
+        <w:spacing w:after="0" w:line="240" w:lineRule="auto"/>
+        <w:jc w:val="both"/>
+        <w:rPr>
+          <w:rFonts w:ascii="Arial" w:hAnsi="Arial" w:cs="Arial"/>
+          <w:b/>
+          <w:sz w:val="24"/>
+          <w:szCs w:val="24"/>
+        </w:rPr>
+      </w:pPr>
+      <w:r>
+        <w:rPr>
+          <w:rFonts w:ascii="Arial" w:hAnsi="Arial" w:cs="Arial"/>
+          <w:b/>
+          <w:sz w:val="24"/>
+          <w:szCs w:val="24"/>
+        </w:rPr>
+        <w:t>Qual problema resolve?</w:t>
+      </w:r>
+    </w:p>
+    <w:p>
+      <w:pPr>
+        <w:spacing w:after="0" w:line="240" w:lineRule="auto"/>
+        <w:jc w:val="both"/>
+        <w:rPr>
+          <w:rFonts w:ascii="Arial" w:hAnsi="Arial" w:cs="Arial"/>
+          <w:b/>
+          <w:sz w:val="24"/>
+          <w:szCs w:val="24"/>
+        </w:rPr>
+      </w:pPr>
+    </w:p>
+    <w:p>
+      <w:pPr>
+        <w:spacing w:after="0" w:line="240" w:lineRule="auto"/>
+        <w:jc w:val="both"/>
+        <w:rPr>
+          <w:rFonts w:ascii="Arial" w:hAnsi="Arial" w:cs="Arial"/>
+          <w:sz w:val="24"/>
+          <w:szCs w:val="24"/>
+        </w:rPr>
+      </w:pPr>
+      <w:r>
+        <w:rPr>
+          <w:rFonts w:ascii="Arial" w:hAnsi="Arial" w:cs="Arial"/>
+          <w:sz w:val="24"/>
+          <w:szCs w:val="24"/>
+        </w:rPr>
+        <w:t xml:space="preserve">O padrão </w:t>
+      </w:r>
+      <w:proofErr w:type="spellStart"/>
+      <w:r>
+        <w:rPr>
+          <w:rFonts w:ascii="Arial" w:hAnsi="Arial" w:cs="Arial"/>
+          <w:sz w:val="24"/>
+          <w:szCs w:val="24"/>
+        </w:rPr>
+        <w:t>Strategy</w:t>
+      </w:r>
+      <w:proofErr w:type="spellEnd"/>
+      <w:r>
+        <w:rPr>
+          <w:rFonts w:ascii="Arial" w:hAnsi="Arial" w:cs="Arial"/>
+          <w:sz w:val="24"/>
+          <w:szCs w:val="24"/>
+        </w:rPr>
+        <w:t xml:space="preserve"> resolve o problema de ter múltiplas maneiras de realizar uma tarefa e permite trocar entre essas abordagens dinamicamente durante a execução do programa, sem modificar o código cliente. Ele promove flexibilidade ao separar algoritmos em classes separadas e intercambiáveis.</w:t>
+      </w:r>
       <w:bookmarkStart w:id="0" w:name="_GoBack"/>
       <w:bookmarkEnd w:id="0"/>
-    </w:p>
-    <w:p>
-      <w:pPr>
-        <w:spacing w:after="0" w:line="240" w:lineRule="auto"/>
-        <w:jc w:val="both"/>
-        <w:rPr>
-          <w:rFonts w:ascii="Arial" w:hAnsi="Arial" w:cs="Arial"/>
-          <w:b/>
-          <w:sz w:val="24"/>
-          <w:szCs w:val="24"/>
-        </w:rPr>
-      </w:pPr>
-    </w:p>
-    <w:p>
-      <w:pPr>
-        <w:spacing w:after="0" w:line="240" w:lineRule="auto"/>
-        <w:jc w:val="both"/>
-        <w:rPr>
-          <w:rFonts w:ascii="Arial" w:hAnsi="Arial" w:cs="Arial"/>
-          <w:b/>
-          <w:sz w:val="24"/>
-          <w:szCs w:val="24"/>
-        </w:rPr>
-      </w:pPr>
-      <w:r>
-        <w:rPr>
-          <w:rFonts w:ascii="Arial" w:hAnsi="Arial" w:cs="Arial"/>
-          <w:b/>
-          <w:sz w:val="24"/>
-          <w:szCs w:val="24"/>
-        </w:rPr>
-        <w:t>O que é?</w:t>
-      </w:r>
-    </w:p>
-    <w:p>
-      <w:pPr>
-        <w:spacing w:after="0" w:line="240" w:lineRule="auto"/>
-        <w:jc w:val="both"/>
-        <w:rPr>
-          <w:rFonts w:ascii="Arial" w:hAnsi="Arial" w:cs="Arial"/>
-          <w:b/>
-          <w:sz w:val="24"/>
-          <w:szCs w:val="24"/>
-        </w:rPr>
-      </w:pPr>
-    </w:p>
-    <w:p>
-      <w:pPr>
-        <w:spacing w:after="0" w:line="240" w:lineRule="auto"/>
-        <w:jc w:val="both"/>
-        <w:rPr>
-          <w:rFonts w:ascii="Arial" w:hAnsi="Arial" w:cs="Arial"/>
-          <w:sz w:val="24"/>
-          <w:szCs w:val="24"/>
-        </w:rPr>
-      </w:pPr>
-    </w:p>
-    <w:p>
-      <w:pPr>
-        <w:spacing w:after="0" w:line="240" w:lineRule="auto"/>
-        <w:jc w:val="both"/>
-        <w:rPr>
-          <w:rFonts w:ascii="Arial" w:hAnsi="Arial" w:cs="Arial"/>
-          <w:b/>
-          <w:sz w:val="24"/>
-          <w:szCs w:val="24"/>
-        </w:rPr>
-      </w:pPr>
-      <w:r>
-        <w:rPr>
-          <w:rFonts w:ascii="Arial" w:hAnsi="Arial" w:cs="Arial"/>
-          <w:b/>
-          <w:sz w:val="24"/>
-          <w:szCs w:val="24"/>
-        </w:rPr>
-        <w:t>Como funciona?</w:t>
-      </w:r>
-    </w:p>
-    <w:p>
-      <w:pPr>
-        <w:spacing w:after="0" w:line="240" w:lineRule="auto"/>
-        <w:jc w:val="both"/>
-        <w:rPr>
-          <w:rFonts w:ascii="Arial" w:hAnsi="Arial" w:cs="Arial"/>
-          <w:b/>
-          <w:sz w:val="24"/>
-          <w:szCs w:val="24"/>
-        </w:rPr>
-      </w:pPr>
-    </w:p>
-    <w:p>
-      <w:pPr>
-        <w:spacing w:after="0" w:line="240" w:lineRule="auto"/>
-        <w:jc w:val="both"/>
-        <w:rPr>
-          <w:rFonts w:ascii="Arial" w:hAnsi="Arial" w:cs="Arial"/>
-          <w:b/>
-          <w:sz w:val="24"/>
-          <w:szCs w:val="24"/>
-        </w:rPr>
-      </w:pPr>
-    </w:p>
-    <w:p>
-      <w:pPr>
-        <w:spacing w:after="0" w:line="240" w:lineRule="auto"/>
-        <w:jc w:val="both"/>
-        <w:rPr>
-          <w:rFonts w:ascii="Arial" w:hAnsi="Arial" w:cs="Arial"/>
-          <w:b/>
-          <w:sz w:val="24"/>
-          <w:szCs w:val="24"/>
-        </w:rPr>
-      </w:pPr>
-      <w:r>
-        <w:rPr>
-          <w:rFonts w:ascii="Arial" w:hAnsi="Arial" w:cs="Arial"/>
-          <w:b/>
-          <w:sz w:val="24"/>
-          <w:szCs w:val="24"/>
-        </w:rPr>
-        <w:t>Qual problema resolve?</w:t>
-      </w:r>
-    </w:p>
-    <w:p>
-      <w:pPr>
-        <w:spacing w:after="0" w:line="240" w:lineRule="auto"/>
-        <w:jc w:val="both"/>
-        <w:rPr>
-          <w:rFonts w:ascii="Arial" w:hAnsi="Arial" w:cs="Arial"/>
-          <w:b/>
-          <w:sz w:val="24"/>
-          <w:szCs w:val="24"/>
-        </w:rPr>
-      </w:pPr>
-    </w:p>
-    <w:p>
-      <w:pPr>
-        <w:spacing w:after="0" w:line="240" w:lineRule="auto"/>
-        <w:jc w:val="both"/>
-        <w:rPr>
-          <w:rFonts w:ascii="Arial" w:hAnsi="Arial" w:cs="Arial"/>
-          <w:sz w:val="24"/>
-          <w:szCs w:val="24"/>
-        </w:rPr>
-      </w:pPr>
     </w:p>
     <w:sectPr>
       <w:pgSz w:w="11906" w:h="16838"/>

</xml_diff>